<commit_message>
This iS our modified commit
</commit_message>
<xml_diff>
--- a/Architecture.docx
+++ b/Architecture.docx
@@ -28,45 +28,54 @@
         </w:rPr>
         <w:t>Architecture</w:t>
       </w:r>
-    </w:p>
-    <w:p>
-      <w:pPr>
-        <w:spacing w:before="100" w:beforeAutospacing="1" w:after="100" w:afterAutospacing="1" w:line="240" w:lineRule="auto"/>
-        <w:rPr>
-          <w:rFonts w:ascii="Times New Roman" w:eastAsia="Times New Roman" w:hAnsi="Times New Roman" w:cs="Times New Roman"/>
-          <w:sz w:val="24"/>
-          <w:szCs w:val="24"/>
-          <w:lang w:eastAsia="en-IN"/>
-        </w:rPr>
-      </w:pPr>
-      <w:r>
-        <w:rPr>
-          <w:rFonts w:ascii="Times New Roman" w:eastAsia="Times New Roman" w:hAnsi="Times New Roman" w:cs="Times New Roman"/>
-          <w:sz w:val="24"/>
-          <w:szCs w:val="24"/>
-          <w:lang w:eastAsia="en-IN"/>
-        </w:rPr>
-        <w:t xml:space="preserve">The </w:t>
-      </w:r>
-      <w:proofErr w:type="spellStart"/>
-      <w:r>
-        <w:rPr>
-          <w:rFonts w:ascii="Times New Roman" w:eastAsia="Times New Roman" w:hAnsi="Times New Roman" w:cs="Times New Roman"/>
-          <w:sz w:val="24"/>
-          <w:szCs w:val="24"/>
-          <w:lang w:eastAsia="en-IN"/>
-        </w:rPr>
-        <w:t>SonarQube</w:t>
-      </w:r>
-      <w:proofErr w:type="spellEnd"/>
-      <w:r>
-        <w:rPr>
-          <w:rFonts w:ascii="Times New Roman" w:eastAsia="Times New Roman" w:hAnsi="Times New Roman" w:cs="Times New Roman"/>
-          <w:sz w:val="24"/>
-          <w:szCs w:val="24"/>
-          <w:lang w:eastAsia="en-IN"/>
-        </w:rPr>
-        <w:t xml:space="preserve"> Platform is made of 4 components:</w:t>
+      <w:r>
+        <w:rPr>
+          <w:rFonts w:ascii="Times New Roman" w:eastAsia="Times New Roman" w:hAnsi="Times New Roman" w:cs="Times New Roman"/>
+          <w:b/>
+          <w:bCs/>
+          <w:kern w:val="36"/>
+          <w:sz w:val="48"/>
+          <w:szCs w:val="48"/>
+          <w:lang w:eastAsia="en-IN"/>
+        </w:rPr>
+        <w:t xml:space="preserve"> of sonar cube</w:t>
+      </w:r>
+    </w:p>
+    <w:p>
+      <w:pPr>
+        <w:spacing w:before="100" w:beforeAutospacing="1" w:after="100" w:afterAutospacing="1" w:line="240" w:lineRule="auto"/>
+        <w:outlineLvl w:val="0"/>
+        <w:rPr>
+          <w:rFonts w:ascii="Times New Roman" w:eastAsia="Times New Roman" w:hAnsi="Times New Roman" w:cs="Times New Roman"/>
+          <w:b/>
+          <w:bCs/>
+          <w:kern w:val="36"/>
+          <w:sz w:val="48"/>
+          <w:szCs w:val="48"/>
+          <w:lang w:eastAsia="en-IN"/>
+        </w:rPr>
+      </w:pPr>
+      <w:bookmarkStart w:id="0" w:name="_GoBack"/>
+      <w:bookmarkEnd w:id="0"/>
+    </w:p>
+    <w:p>
+      <w:pPr>
+        <w:spacing w:before="100" w:beforeAutospacing="1" w:after="100" w:afterAutospacing="1" w:line="240" w:lineRule="auto"/>
+        <w:rPr>
+          <w:rFonts w:ascii="Times New Roman" w:eastAsia="Times New Roman" w:hAnsi="Times New Roman" w:cs="Times New Roman"/>
+          <w:sz w:val="24"/>
+          <w:szCs w:val="24"/>
+          <w:lang w:eastAsia="en-IN"/>
+        </w:rPr>
+      </w:pPr>
+      <w:r>
+        <w:rPr>
+          <w:rFonts w:ascii="Times New Roman" w:eastAsia="Times New Roman" w:hAnsi="Times New Roman" w:cs="Times New Roman"/>
+          <w:sz w:val="24"/>
+          <w:szCs w:val="24"/>
+          <w:lang w:eastAsia="en-IN"/>
+        </w:rPr>
+        <w:t>The SonarQube Platform is made of 4 components:</w:t>
       </w:r>
     </w:p>
     <w:p>
@@ -92,7 +101,6 @@
         </w:rPr>
         <w:t>One </w:t>
       </w:r>
-      <w:proofErr w:type="spellStart"/>
       <w:r>
         <w:rPr>
           <w:rFonts w:ascii="Times New Roman" w:eastAsia="Times New Roman" w:hAnsi="Times New Roman" w:cs="Times New Roman"/>
@@ -102,19 +110,7 @@
           <w:szCs w:val="24"/>
           <w:lang w:eastAsia="en-IN"/>
         </w:rPr>
-        <w:t>SonarQube</w:t>
-      </w:r>
-      <w:proofErr w:type="spellEnd"/>
-      <w:r>
-        <w:rPr>
-          <w:rFonts w:ascii="Times New Roman" w:eastAsia="Times New Roman" w:hAnsi="Times New Roman" w:cs="Times New Roman"/>
-          <w:b/>
-          <w:bCs/>
-          <w:sz w:val="24"/>
-          <w:szCs w:val="24"/>
-          <w:lang w:eastAsia="en-IN"/>
-        </w:rPr>
-        <w:t xml:space="preserve"> Server</w:t>
+        <w:t>SonarQube Server</w:t>
       </w:r>
       <w:r>
         <w:rPr>
@@ -167,27 +163,7 @@
           <w:szCs w:val="24"/>
           <w:lang w:eastAsia="en-IN"/>
         </w:rPr>
-        <w:t xml:space="preserve"> for developers, managers to browse quality snapshots and configure the </w:t>
-      </w:r>
-      <w:proofErr w:type="spellStart"/>
-      <w:r>
-        <w:rPr>
-          <w:rFonts w:ascii="Times New Roman" w:eastAsia="Times New Roman" w:hAnsi="Times New Roman" w:cs="Times New Roman"/>
-          <w:sz w:val="24"/>
-          <w:szCs w:val="24"/>
-          <w:lang w:eastAsia="en-IN"/>
-        </w:rPr>
-        <w:t>SonarQube</w:t>
-      </w:r>
-      <w:proofErr w:type="spellEnd"/>
-      <w:r>
-        <w:rPr>
-          <w:rFonts w:ascii="Times New Roman" w:eastAsia="Times New Roman" w:hAnsi="Times New Roman" w:cs="Times New Roman"/>
-          <w:sz w:val="24"/>
-          <w:szCs w:val="24"/>
-          <w:lang w:eastAsia="en-IN"/>
-        </w:rPr>
-        <w:t xml:space="preserve"> instance</w:t>
+        <w:t> for developers, managers to browse quality snapshots and configure the SonarQube instance</w:t>
       </w:r>
     </w:p>
     <w:p>
@@ -231,27 +207,7 @@
           <w:szCs w:val="24"/>
           <w:lang w:eastAsia="en-IN"/>
         </w:rPr>
-        <w:t xml:space="preserve">based on </w:t>
-      </w:r>
-      <w:proofErr w:type="spellStart"/>
-      <w:r>
-        <w:rPr>
-          <w:rFonts w:ascii="Times New Roman" w:eastAsia="Times New Roman" w:hAnsi="Times New Roman" w:cs="Times New Roman"/>
-          <w:sz w:val="24"/>
-          <w:szCs w:val="24"/>
-          <w:lang w:eastAsia="en-IN"/>
-        </w:rPr>
-        <w:t>Elasticsearch</w:t>
-      </w:r>
-      <w:proofErr w:type="spellEnd"/>
-      <w:r>
-        <w:rPr>
-          <w:rFonts w:ascii="Times New Roman" w:eastAsia="Times New Roman" w:hAnsi="Times New Roman" w:cs="Times New Roman"/>
-          <w:sz w:val="24"/>
-          <w:szCs w:val="24"/>
-          <w:lang w:eastAsia="en-IN"/>
-        </w:rPr>
-        <w:t xml:space="preserve"> to back searches from the UI</w:t>
+        <w:t>based on Elasticsearch to back searches from the UI</w:t>
       </w:r>
     </w:p>
     <w:p>
@@ -295,27 +251,7 @@
           <w:szCs w:val="24"/>
           <w:lang w:eastAsia="en-IN"/>
         </w:rPr>
-        <w:t xml:space="preserve"> in charge of processing code analysis reports and saving them in the </w:t>
-      </w:r>
-      <w:proofErr w:type="spellStart"/>
-      <w:r>
-        <w:rPr>
-          <w:rFonts w:ascii="Times New Roman" w:eastAsia="Times New Roman" w:hAnsi="Times New Roman" w:cs="Times New Roman"/>
-          <w:sz w:val="24"/>
-          <w:szCs w:val="24"/>
-          <w:lang w:eastAsia="en-IN"/>
-        </w:rPr>
-        <w:t>SonarQube</w:t>
-      </w:r>
-      <w:proofErr w:type="spellEnd"/>
-      <w:r>
-        <w:rPr>
-          <w:rFonts w:ascii="Times New Roman" w:eastAsia="Times New Roman" w:hAnsi="Times New Roman" w:cs="Times New Roman"/>
-          <w:sz w:val="24"/>
-          <w:szCs w:val="24"/>
-          <w:lang w:eastAsia="en-IN"/>
-        </w:rPr>
-        <w:t xml:space="preserve"> Database</w:t>
+        <w:t xml:space="preserve"> in charge of processing code analysis reports and saving them in the SonarQube Database</w:t>
       </w:r>
     </w:p>
     <w:p>
@@ -341,7 +277,6 @@
         </w:rPr>
         <w:t>One </w:t>
       </w:r>
-      <w:proofErr w:type="spellStart"/>
       <w:r>
         <w:rPr>
           <w:rFonts w:ascii="Times New Roman" w:eastAsia="Times New Roman" w:hAnsi="Times New Roman" w:cs="Times New Roman"/>
@@ -351,19 +286,7 @@
           <w:szCs w:val="24"/>
           <w:lang w:eastAsia="en-IN"/>
         </w:rPr>
-        <w:t>SonarQube</w:t>
-      </w:r>
-      <w:proofErr w:type="spellEnd"/>
-      <w:r>
-        <w:rPr>
-          <w:rFonts w:ascii="Times New Roman" w:eastAsia="Times New Roman" w:hAnsi="Times New Roman" w:cs="Times New Roman"/>
-          <w:b/>
-          <w:bCs/>
-          <w:sz w:val="24"/>
-          <w:szCs w:val="24"/>
-          <w:lang w:eastAsia="en-IN"/>
-        </w:rPr>
-        <w:t> Database </w:t>
+        <w:t>SonarQube Database </w:t>
       </w:r>
       <w:r>
         <w:rPr>
@@ -389,45 +312,14 @@
           <w:lang w:eastAsia="en-IN"/>
         </w:rPr>
       </w:pPr>
-      <w:proofErr w:type="gramStart"/>
-      <w:r>
-        <w:rPr>
-          <w:rFonts w:ascii="Times New Roman" w:eastAsia="Times New Roman" w:hAnsi="Times New Roman" w:cs="Times New Roman"/>
-          <w:sz w:val="24"/>
-          <w:szCs w:val="24"/>
-          <w:lang w:eastAsia="en-IN"/>
-        </w:rPr>
-        <w:t>the</w:t>
-      </w:r>
-      <w:proofErr w:type="gramEnd"/>
-      <w:r>
-        <w:rPr>
-          <w:rFonts w:ascii="Times New Roman" w:eastAsia="Times New Roman" w:hAnsi="Times New Roman" w:cs="Times New Roman"/>
-          <w:sz w:val="24"/>
-          <w:szCs w:val="24"/>
-          <w:lang w:eastAsia="en-IN"/>
-        </w:rPr>
-        <w:t xml:space="preserve"> configuration of the </w:t>
-      </w:r>
-      <w:proofErr w:type="spellStart"/>
-      <w:r>
-        <w:rPr>
-          <w:rFonts w:ascii="Times New Roman" w:eastAsia="Times New Roman" w:hAnsi="Times New Roman" w:cs="Times New Roman"/>
-          <w:sz w:val="24"/>
-          <w:szCs w:val="24"/>
-          <w:lang w:eastAsia="en-IN"/>
-        </w:rPr>
-        <w:t>SonarQube</w:t>
-      </w:r>
-      <w:proofErr w:type="spellEnd"/>
-      <w:r>
-        <w:rPr>
-          <w:rFonts w:ascii="Times New Roman" w:eastAsia="Times New Roman" w:hAnsi="Times New Roman" w:cs="Times New Roman"/>
-          <w:sz w:val="24"/>
-          <w:szCs w:val="24"/>
-          <w:lang w:eastAsia="en-IN"/>
-        </w:rPr>
-        <w:t xml:space="preserve"> instance (security, plugins settings, etc.)</w:t>
+      <w:r>
+        <w:rPr>
+          <w:rFonts w:ascii="Times New Roman" w:eastAsia="Times New Roman" w:hAnsi="Times New Roman" w:cs="Times New Roman"/>
+          <w:sz w:val="24"/>
+          <w:szCs w:val="24"/>
+          <w:lang w:eastAsia="en-IN"/>
+        </w:rPr>
+        <w:t>the configuration of the SonarQube instance (security, plugins settings, etc.)</w:t>
       </w:r>
     </w:p>
     <w:p>
@@ -444,25 +336,14 @@
           <w:lang w:eastAsia="en-IN"/>
         </w:rPr>
       </w:pPr>
-      <w:proofErr w:type="gramStart"/>
-      <w:r>
-        <w:rPr>
-          <w:rFonts w:ascii="Times New Roman" w:eastAsia="Times New Roman" w:hAnsi="Times New Roman" w:cs="Times New Roman"/>
-          <w:sz w:val="24"/>
-          <w:szCs w:val="24"/>
-          <w:lang w:eastAsia="en-IN"/>
-        </w:rPr>
-        <w:t>the</w:t>
-      </w:r>
-      <w:proofErr w:type="gramEnd"/>
-      <w:r>
-        <w:rPr>
-          <w:rFonts w:ascii="Times New Roman" w:eastAsia="Times New Roman" w:hAnsi="Times New Roman" w:cs="Times New Roman"/>
-          <w:sz w:val="24"/>
-          <w:szCs w:val="24"/>
-          <w:lang w:eastAsia="en-IN"/>
-        </w:rPr>
-        <w:t xml:space="preserve"> quality snapshots of projects, views, etc.</w:t>
+      <w:r>
+        <w:rPr>
+          <w:rFonts w:ascii="Times New Roman" w:eastAsia="Times New Roman" w:hAnsi="Times New Roman" w:cs="Times New Roman"/>
+          <w:sz w:val="24"/>
+          <w:szCs w:val="24"/>
+          <w:lang w:eastAsia="en-IN"/>
+        </w:rPr>
+        <w:t>the quality snapshots of projects, views, etc.</w:t>
       </w:r>
     </w:p>
     <w:p>
@@ -488,7 +369,6 @@
         </w:rPr>
         <w:t>Multiple </w:t>
       </w:r>
-      <w:proofErr w:type="spellStart"/>
       <w:r>
         <w:rPr>
           <w:rFonts w:ascii="Times New Roman" w:eastAsia="Times New Roman" w:hAnsi="Times New Roman" w:cs="Times New Roman"/>
@@ -498,19 +378,7 @@
           <w:szCs w:val="24"/>
           <w:lang w:eastAsia="en-IN"/>
         </w:rPr>
-        <w:t>SonarQube</w:t>
-      </w:r>
-      <w:proofErr w:type="spellEnd"/>
-      <w:r>
-        <w:rPr>
-          <w:rFonts w:ascii="Times New Roman" w:eastAsia="Times New Roman" w:hAnsi="Times New Roman" w:cs="Times New Roman"/>
-          <w:b/>
-          <w:bCs/>
-          <w:sz w:val="24"/>
-          <w:szCs w:val="24"/>
-          <w:lang w:eastAsia="en-IN"/>
-        </w:rPr>
-        <w:t xml:space="preserve"> Plugins</w:t>
+        <w:t>SonarQube Plugins</w:t>
       </w:r>
       <w:r>
         <w:rPr>
@@ -554,60 +422,16 @@
           <w:szCs w:val="24"/>
           <w:lang w:eastAsia="en-IN"/>
         </w:rPr>
-        <w:t> </w:t>
-      </w:r>
-      <w:proofErr w:type="spellStart"/>
-      <w:r>
-        <w:rPr>
-          <w:rFonts w:ascii="Times New Roman" w:eastAsia="Times New Roman" w:hAnsi="Times New Roman" w:cs="Times New Roman"/>
-          <w:b/>
-          <w:bCs/>
-          <w:sz w:val="24"/>
-          <w:szCs w:val="24"/>
-          <w:lang w:eastAsia="en-IN"/>
-        </w:rPr>
-        <w:t>SonarQube</w:t>
-      </w:r>
-      <w:proofErr w:type="spellEnd"/>
-      <w:r>
-        <w:rPr>
-          <w:rFonts w:ascii="Times New Roman" w:eastAsia="Times New Roman" w:hAnsi="Times New Roman" w:cs="Times New Roman"/>
-          <w:b/>
-          <w:bCs/>
-          <w:sz w:val="24"/>
-          <w:szCs w:val="24"/>
-          <w:lang w:eastAsia="en-IN"/>
-        </w:rPr>
-        <w:t xml:space="preserve"> Scanners</w:t>
-      </w:r>
-      <w:r>
-        <w:rPr>
-          <w:rFonts w:ascii="Times New Roman" w:eastAsia="Times New Roman" w:hAnsi="Times New Roman" w:cs="Times New Roman"/>
-          <w:sz w:val="24"/>
-          <w:szCs w:val="24"/>
-          <w:lang w:eastAsia="en-IN"/>
-        </w:rPr>
-        <w:t xml:space="preserve"> running on your Build / Continuous Integration Servers to </w:t>
-      </w:r>
-      <w:proofErr w:type="spellStart"/>
-      <w:r>
-        <w:rPr>
-          <w:rFonts w:ascii="Times New Roman" w:eastAsia="Times New Roman" w:hAnsi="Times New Roman" w:cs="Times New Roman"/>
-          <w:sz w:val="24"/>
-          <w:szCs w:val="24"/>
-          <w:lang w:eastAsia="en-IN"/>
-        </w:rPr>
-        <w:t>analyze</w:t>
-      </w:r>
-      <w:proofErr w:type="spellEnd"/>
-      <w:r>
-        <w:rPr>
-          <w:rFonts w:ascii="Times New Roman" w:eastAsia="Times New Roman" w:hAnsi="Times New Roman" w:cs="Times New Roman"/>
-          <w:sz w:val="24"/>
-          <w:szCs w:val="24"/>
-          <w:lang w:eastAsia="en-IN"/>
-        </w:rPr>
-        <w:t xml:space="preserve"> projects</w:t>
+        <w:t> SonarQube Scanners</w:t>
+      </w:r>
+      <w:r>
+        <w:rPr>
+          <w:rFonts w:ascii="Times New Roman" w:eastAsia="Times New Roman" w:hAnsi="Times New Roman" w:cs="Times New Roman"/>
+          <w:sz w:val="24"/>
+          <w:szCs w:val="24"/>
+          <w:lang w:eastAsia="en-IN"/>
+        </w:rPr>
+        <w:t> running on your Build / Continuous Integration Servers to analyze projects</w:t>
       </w:r>
     </w:p>
     <w:p>
@@ -722,47 +546,7 @@
           <w:szCs w:val="24"/>
           <w:lang w:eastAsia="en-IN"/>
         </w:rPr>
-        <w:t xml:space="preserve">The following schema shows how </w:t>
-      </w:r>
-      <w:proofErr w:type="spellStart"/>
-      <w:r>
-        <w:rPr>
-          <w:rFonts w:ascii="Times New Roman" w:eastAsia="Times New Roman" w:hAnsi="Times New Roman" w:cs="Times New Roman"/>
-          <w:sz w:val="24"/>
-          <w:szCs w:val="24"/>
-          <w:lang w:eastAsia="en-IN"/>
-        </w:rPr>
-        <w:t>SonarQube</w:t>
-      </w:r>
-      <w:proofErr w:type="spellEnd"/>
-      <w:r>
-        <w:rPr>
-          <w:rFonts w:ascii="Times New Roman" w:eastAsia="Times New Roman" w:hAnsi="Times New Roman" w:cs="Times New Roman"/>
-          <w:sz w:val="24"/>
-          <w:szCs w:val="24"/>
-          <w:lang w:eastAsia="en-IN"/>
-        </w:rPr>
-        <w:t xml:space="preserve"> integrates with other ALM tools and where the various components of </w:t>
-      </w:r>
-      <w:proofErr w:type="spellStart"/>
-      <w:r>
-        <w:rPr>
-          <w:rFonts w:ascii="Times New Roman" w:eastAsia="Times New Roman" w:hAnsi="Times New Roman" w:cs="Times New Roman"/>
-          <w:sz w:val="24"/>
-          <w:szCs w:val="24"/>
-          <w:lang w:eastAsia="en-IN"/>
-        </w:rPr>
-        <w:t>SonarQube</w:t>
-      </w:r>
-      <w:proofErr w:type="spellEnd"/>
-      <w:r>
-        <w:rPr>
-          <w:rFonts w:ascii="Times New Roman" w:eastAsia="Times New Roman" w:hAnsi="Times New Roman" w:cs="Times New Roman"/>
-          <w:sz w:val="24"/>
-          <w:szCs w:val="24"/>
-          <w:lang w:eastAsia="en-IN"/>
-        </w:rPr>
-        <w:t xml:space="preserve"> are used.</w:t>
+        <w:t>The following schema shows how SonarQube integrates with other ALM tools and where the various components of SonarQube are used.</w:t>
       </w:r>
     </w:p>
     <w:p>
@@ -789,7 +573,6 @@
         <w:t xml:space="preserve">Developers code in their IDEs and use </w:t>
       </w:r>
       <w:hyperlink r:id="rId6" w:history="1">
-        <w:proofErr w:type="spellStart"/>
         <w:r>
           <w:rPr>
             <w:rFonts w:ascii="Times New Roman" w:eastAsia="Times New Roman" w:hAnsi="Times New Roman" w:cs="Times New Roman"/>
@@ -801,7 +584,6 @@
           </w:rPr>
           <w:t>SonarLint</w:t>
         </w:r>
-        <w:proofErr w:type="spellEnd"/>
       </w:hyperlink>
       <w:r>
         <w:rPr>
@@ -834,27 +616,7 @@
           <w:szCs w:val="24"/>
           <w:lang w:eastAsia="en-IN"/>
         </w:rPr>
-        <w:t xml:space="preserve">Developers push their code into their favourite </w:t>
-      </w:r>
-      <w:proofErr w:type="gramStart"/>
-      <w:r>
-        <w:rPr>
-          <w:rFonts w:ascii="Times New Roman" w:eastAsia="Times New Roman" w:hAnsi="Times New Roman" w:cs="Times New Roman"/>
-          <w:sz w:val="24"/>
-          <w:szCs w:val="24"/>
-          <w:lang w:eastAsia="en-IN"/>
-        </w:rPr>
-        <w:t>SCM :</w:t>
-      </w:r>
-      <w:proofErr w:type="gramEnd"/>
-      <w:r>
-        <w:rPr>
-          <w:rFonts w:ascii="Times New Roman" w:eastAsia="Times New Roman" w:hAnsi="Times New Roman" w:cs="Times New Roman"/>
-          <w:sz w:val="24"/>
-          <w:szCs w:val="24"/>
-          <w:lang w:eastAsia="en-IN"/>
-        </w:rPr>
-        <w:t xml:space="preserve"> git, SVN, TFVC, ...</w:t>
+        <w:t>Developers push their code into their favourite SCM : git, SVN, TFVC, ...</w:t>
       </w:r>
     </w:p>
     <w:p>
@@ -878,47 +640,7 @@
           <w:szCs w:val="24"/>
           <w:lang w:eastAsia="en-IN"/>
         </w:rPr>
-        <w:t xml:space="preserve">The Continuous Integration Server triggers an automatic build, and the execution of the </w:t>
-      </w:r>
-      <w:proofErr w:type="spellStart"/>
-      <w:r>
-        <w:rPr>
-          <w:rFonts w:ascii="Times New Roman" w:eastAsia="Times New Roman" w:hAnsi="Times New Roman" w:cs="Times New Roman"/>
-          <w:sz w:val="24"/>
-          <w:szCs w:val="24"/>
-          <w:lang w:eastAsia="en-IN"/>
-        </w:rPr>
-        <w:t>SonarQube</w:t>
-      </w:r>
-      <w:proofErr w:type="spellEnd"/>
-      <w:r>
-        <w:rPr>
-          <w:rFonts w:ascii="Times New Roman" w:eastAsia="Times New Roman" w:hAnsi="Times New Roman" w:cs="Times New Roman"/>
-          <w:sz w:val="24"/>
-          <w:szCs w:val="24"/>
-          <w:lang w:eastAsia="en-IN"/>
-        </w:rPr>
-        <w:t xml:space="preserve"> Scanner required to run the </w:t>
-      </w:r>
-      <w:proofErr w:type="spellStart"/>
-      <w:r>
-        <w:rPr>
-          <w:rFonts w:ascii="Times New Roman" w:eastAsia="Times New Roman" w:hAnsi="Times New Roman" w:cs="Times New Roman"/>
-          <w:sz w:val="24"/>
-          <w:szCs w:val="24"/>
-          <w:lang w:eastAsia="en-IN"/>
-        </w:rPr>
-        <w:t>SonarQube</w:t>
-      </w:r>
-      <w:proofErr w:type="spellEnd"/>
-      <w:r>
-        <w:rPr>
-          <w:rFonts w:ascii="Times New Roman" w:eastAsia="Times New Roman" w:hAnsi="Times New Roman" w:cs="Times New Roman"/>
-          <w:sz w:val="24"/>
-          <w:szCs w:val="24"/>
-          <w:lang w:eastAsia="en-IN"/>
-        </w:rPr>
-        <w:t xml:space="preserve"> analysis.</w:t>
+        <w:t>The Continuous Integration Server triggers an automatic build, and the execution of the SonarQube Scanner required to run the SonarQube analysis.</w:t>
       </w:r>
     </w:p>
     <w:p>
@@ -942,27 +664,7 @@
           <w:szCs w:val="24"/>
           <w:lang w:eastAsia="en-IN"/>
         </w:rPr>
-        <w:t xml:space="preserve">The analysis report is sent to the </w:t>
-      </w:r>
-      <w:proofErr w:type="spellStart"/>
-      <w:r>
-        <w:rPr>
-          <w:rFonts w:ascii="Times New Roman" w:eastAsia="Times New Roman" w:hAnsi="Times New Roman" w:cs="Times New Roman"/>
-          <w:sz w:val="24"/>
-          <w:szCs w:val="24"/>
-          <w:lang w:eastAsia="en-IN"/>
-        </w:rPr>
-        <w:t>SonarQube</w:t>
-      </w:r>
-      <w:proofErr w:type="spellEnd"/>
-      <w:r>
-        <w:rPr>
-          <w:rFonts w:ascii="Times New Roman" w:eastAsia="Times New Roman" w:hAnsi="Times New Roman" w:cs="Times New Roman"/>
-          <w:sz w:val="24"/>
-          <w:szCs w:val="24"/>
-          <w:lang w:eastAsia="en-IN"/>
-        </w:rPr>
-        <w:t xml:space="preserve"> Server for processing.</w:t>
+        <w:t>The analysis report is sent to the SonarQube Server for processing.</w:t>
       </w:r>
     </w:p>
     <w:p>
@@ -979,45 +681,14 @@
           <w:lang w:eastAsia="en-IN"/>
         </w:rPr>
       </w:pPr>
-      <w:proofErr w:type="spellStart"/>
-      <w:r>
-        <w:rPr>
-          <w:rFonts w:ascii="Times New Roman" w:eastAsia="Times New Roman" w:hAnsi="Times New Roman" w:cs="Times New Roman"/>
-          <w:sz w:val="24"/>
-          <w:szCs w:val="24"/>
-          <w:lang w:eastAsia="en-IN"/>
-        </w:rPr>
-        <w:t>SonarQube</w:t>
-      </w:r>
-      <w:proofErr w:type="spellEnd"/>
-      <w:r>
-        <w:rPr>
-          <w:rFonts w:ascii="Times New Roman" w:eastAsia="Times New Roman" w:hAnsi="Times New Roman" w:cs="Times New Roman"/>
-          <w:sz w:val="24"/>
-          <w:szCs w:val="24"/>
-          <w:lang w:eastAsia="en-IN"/>
-        </w:rPr>
-        <w:t xml:space="preserve"> Server processes and stores the analysis report results in the </w:t>
-      </w:r>
-      <w:proofErr w:type="spellStart"/>
-      <w:r>
-        <w:rPr>
-          <w:rFonts w:ascii="Times New Roman" w:eastAsia="Times New Roman" w:hAnsi="Times New Roman" w:cs="Times New Roman"/>
-          <w:sz w:val="24"/>
-          <w:szCs w:val="24"/>
-          <w:lang w:eastAsia="en-IN"/>
-        </w:rPr>
-        <w:t>SonarQube</w:t>
-      </w:r>
-      <w:proofErr w:type="spellEnd"/>
-      <w:r>
-        <w:rPr>
-          <w:rFonts w:ascii="Times New Roman" w:eastAsia="Times New Roman" w:hAnsi="Times New Roman" w:cs="Times New Roman"/>
-          <w:sz w:val="24"/>
-          <w:szCs w:val="24"/>
-          <w:lang w:eastAsia="en-IN"/>
-        </w:rPr>
-        <w:t xml:space="preserve"> Database, and displays the results in the UI.</w:t>
+      <w:r>
+        <w:rPr>
+          <w:rFonts w:ascii="Times New Roman" w:eastAsia="Times New Roman" w:hAnsi="Times New Roman" w:cs="Times New Roman"/>
+          <w:sz w:val="24"/>
+          <w:szCs w:val="24"/>
+          <w:lang w:eastAsia="en-IN"/>
+        </w:rPr>
+        <w:t>SonarQube Server processes and stores the analysis report results in the SonarQube Database, and displays the results in the UI.</w:t>
       </w:r>
     </w:p>
     <w:p>
@@ -1041,27 +712,7 @@
           <w:szCs w:val="24"/>
           <w:lang w:eastAsia="en-IN"/>
         </w:rPr>
-        <w:t xml:space="preserve">Developers review, comment, challenge their Issues to manage and reduce their Technical Debt through the </w:t>
-      </w:r>
-      <w:proofErr w:type="spellStart"/>
-      <w:r>
-        <w:rPr>
-          <w:rFonts w:ascii="Times New Roman" w:eastAsia="Times New Roman" w:hAnsi="Times New Roman" w:cs="Times New Roman"/>
-          <w:sz w:val="24"/>
-          <w:szCs w:val="24"/>
-          <w:lang w:eastAsia="en-IN"/>
-        </w:rPr>
-        <w:t>SonarQube</w:t>
-      </w:r>
-      <w:proofErr w:type="spellEnd"/>
-      <w:r>
-        <w:rPr>
-          <w:rFonts w:ascii="Times New Roman" w:eastAsia="Times New Roman" w:hAnsi="Times New Roman" w:cs="Times New Roman"/>
-          <w:sz w:val="24"/>
-          <w:szCs w:val="24"/>
-          <w:lang w:eastAsia="en-IN"/>
-        </w:rPr>
-        <w:t xml:space="preserve"> UI.</w:t>
+        <w:t>Developers review, comment, challenge their Issues to manage and reduce their Technical Debt through the SonarQube UI.</w:t>
       </w:r>
     </w:p>
     <w:p>
@@ -1085,6 +736,7 @@
           <w:szCs w:val="24"/>
           <w:lang w:eastAsia="en-IN"/>
         </w:rPr>
+        <w:lastRenderedPageBreak/>
         <w:t>Managers receive Reports from the analysis.</w:t>
       </w:r>
       <w:r>
@@ -1095,27 +747,7 @@
           <w:lang w:eastAsia="en-IN"/>
         </w:rPr>
         <w:br/>
-        <w:t xml:space="preserve">Ops use APIs to automate configuration and extract data from </w:t>
-      </w:r>
-      <w:proofErr w:type="spellStart"/>
-      <w:r>
-        <w:rPr>
-          <w:rFonts w:ascii="Times New Roman" w:eastAsia="Times New Roman" w:hAnsi="Times New Roman" w:cs="Times New Roman"/>
-          <w:sz w:val="24"/>
-          <w:szCs w:val="24"/>
-          <w:lang w:eastAsia="en-IN"/>
-        </w:rPr>
-        <w:t>SonarQube</w:t>
-      </w:r>
-      <w:proofErr w:type="spellEnd"/>
-      <w:r>
-        <w:rPr>
-          <w:rFonts w:ascii="Times New Roman" w:eastAsia="Times New Roman" w:hAnsi="Times New Roman" w:cs="Times New Roman"/>
-          <w:sz w:val="24"/>
-          <w:szCs w:val="24"/>
-          <w:lang w:eastAsia="en-IN"/>
-        </w:rPr>
-        <w:t>.</w:t>
+        <w:t>Ops use APIs to automate configuration and extract data from SonarQube.</w:t>
       </w:r>
       <w:r>
         <w:rPr>
@@ -1125,27 +757,7 @@
           <w:lang w:eastAsia="en-IN"/>
         </w:rPr>
         <w:br/>
-        <w:t xml:space="preserve">Ops use JMX to monitor </w:t>
-      </w:r>
-      <w:proofErr w:type="spellStart"/>
-      <w:r>
-        <w:rPr>
-          <w:rFonts w:ascii="Times New Roman" w:eastAsia="Times New Roman" w:hAnsi="Times New Roman" w:cs="Times New Roman"/>
-          <w:sz w:val="24"/>
-          <w:szCs w:val="24"/>
-          <w:lang w:eastAsia="en-IN"/>
-        </w:rPr>
-        <w:t>SonarQube</w:t>
-      </w:r>
-      <w:proofErr w:type="spellEnd"/>
-      <w:r>
-        <w:rPr>
-          <w:rFonts w:ascii="Times New Roman" w:eastAsia="Times New Roman" w:hAnsi="Times New Roman" w:cs="Times New Roman"/>
-          <w:sz w:val="24"/>
-          <w:szCs w:val="24"/>
-          <w:lang w:eastAsia="en-IN"/>
-        </w:rPr>
-        <w:t xml:space="preserve"> Server.</w:t>
+        <w:t>Ops use JMX to monitor SonarQube Server.</w:t>
       </w:r>
     </w:p>
     <w:p>
@@ -1166,7 +778,6 @@
           <w:szCs w:val="24"/>
           <w:lang w:eastAsia="en-IN"/>
         </w:rPr>
-        <w:lastRenderedPageBreak/>
         <w:drawing>
           <wp:inline distT="0" distB="0" distL="0" distR="0">
             <wp:extent cx="5985445" cy="3490187"/>
@@ -1263,67 +874,7 @@
           <w:szCs w:val="24"/>
           <w:lang w:eastAsia="en-IN"/>
         </w:rPr>
-        <w:t xml:space="preserve">The </w:t>
-      </w:r>
-      <w:proofErr w:type="spellStart"/>
-      <w:r>
-        <w:rPr>
-          <w:rFonts w:ascii="Times New Roman" w:eastAsia="Times New Roman" w:hAnsi="Times New Roman" w:cs="Times New Roman"/>
-          <w:sz w:val="24"/>
-          <w:szCs w:val="24"/>
-          <w:lang w:eastAsia="en-IN"/>
-        </w:rPr>
-        <w:t>SonarQube</w:t>
-      </w:r>
-      <w:proofErr w:type="spellEnd"/>
-      <w:r>
-        <w:rPr>
-          <w:rFonts w:ascii="Times New Roman" w:eastAsia="Times New Roman" w:hAnsi="Times New Roman" w:cs="Times New Roman"/>
-          <w:sz w:val="24"/>
-          <w:szCs w:val="24"/>
-          <w:lang w:eastAsia="en-IN"/>
-        </w:rPr>
-        <w:t xml:space="preserve"> Platform cannot have more than one </w:t>
-      </w:r>
-      <w:proofErr w:type="spellStart"/>
-      <w:r>
-        <w:rPr>
-          <w:rFonts w:ascii="Times New Roman" w:eastAsia="Times New Roman" w:hAnsi="Times New Roman" w:cs="Times New Roman"/>
-          <w:sz w:val="24"/>
-          <w:szCs w:val="24"/>
-          <w:lang w:eastAsia="en-IN"/>
-        </w:rPr>
-        <w:t>SonarQube</w:t>
-      </w:r>
-      <w:proofErr w:type="spellEnd"/>
-      <w:r>
-        <w:rPr>
-          <w:rFonts w:ascii="Times New Roman" w:eastAsia="Times New Roman" w:hAnsi="Times New Roman" w:cs="Times New Roman"/>
-          <w:sz w:val="24"/>
-          <w:szCs w:val="24"/>
-          <w:lang w:eastAsia="en-IN"/>
-        </w:rPr>
-        <w:t xml:space="preserve"> Server and one </w:t>
-      </w:r>
-      <w:proofErr w:type="spellStart"/>
-      <w:r>
-        <w:rPr>
-          <w:rFonts w:ascii="Times New Roman" w:eastAsia="Times New Roman" w:hAnsi="Times New Roman" w:cs="Times New Roman"/>
-          <w:sz w:val="24"/>
-          <w:szCs w:val="24"/>
-          <w:lang w:eastAsia="en-IN"/>
-        </w:rPr>
-        <w:t>SonarQube</w:t>
-      </w:r>
-      <w:proofErr w:type="spellEnd"/>
-      <w:r>
-        <w:rPr>
-          <w:rFonts w:ascii="Times New Roman" w:eastAsia="Times New Roman" w:hAnsi="Times New Roman" w:cs="Times New Roman"/>
-          <w:sz w:val="24"/>
-          <w:szCs w:val="24"/>
-          <w:lang w:eastAsia="en-IN"/>
-        </w:rPr>
-        <w:t xml:space="preserve"> Database.</w:t>
+        <w:t>The SonarQube Platform cannot have more than one SonarQube Server and one SonarQube Database.</w:t>
       </w:r>
     </w:p>
     <w:p>
@@ -1364,25 +915,14 @@
           <w:lang w:eastAsia="en-IN"/>
         </w:rPr>
       </w:pPr>
-      <w:proofErr w:type="spellStart"/>
-      <w:r>
-        <w:rPr>
-          <w:rFonts w:ascii="Times New Roman" w:eastAsia="Times New Roman" w:hAnsi="Times New Roman" w:cs="Times New Roman"/>
-          <w:sz w:val="24"/>
-          <w:szCs w:val="24"/>
-          <w:lang w:eastAsia="en-IN"/>
-        </w:rPr>
-        <w:t>SonarQube</w:t>
-      </w:r>
-      <w:proofErr w:type="spellEnd"/>
-      <w:r>
-        <w:rPr>
-          <w:rFonts w:ascii="Times New Roman" w:eastAsia="Times New Roman" w:hAnsi="Times New Roman" w:cs="Times New Roman"/>
-          <w:sz w:val="24"/>
-          <w:szCs w:val="24"/>
-          <w:lang w:eastAsia="en-IN"/>
-        </w:rPr>
-        <w:t xml:space="preserve"> Scanners scale by adding machines.</w:t>
+      <w:r>
+        <w:rPr>
+          <w:rFonts w:ascii="Times New Roman" w:eastAsia="Times New Roman" w:hAnsi="Times New Roman" w:cs="Times New Roman"/>
+          <w:sz w:val="24"/>
+          <w:szCs w:val="24"/>
+          <w:lang w:eastAsia="en-IN"/>
+        </w:rPr>
+        <w:t>SonarQube Scanners scale by adding machines.</w:t>
       </w:r>
     </w:p>
     <w:p>
@@ -1430,47 +970,7 @@
           <w:szCs w:val="24"/>
           <w:lang w:eastAsia="en-IN"/>
         </w:rPr>
-        <w:t xml:space="preserve">The </w:t>
-      </w:r>
-      <w:proofErr w:type="spellStart"/>
-      <w:r>
-        <w:rPr>
-          <w:rFonts w:ascii="Times New Roman" w:eastAsia="Times New Roman" w:hAnsi="Times New Roman" w:cs="Times New Roman"/>
-          <w:sz w:val="24"/>
-          <w:szCs w:val="24"/>
-          <w:lang w:eastAsia="en-IN"/>
-        </w:rPr>
-        <w:t>SonarQube</w:t>
-      </w:r>
-      <w:proofErr w:type="spellEnd"/>
-      <w:r>
-        <w:rPr>
-          <w:rFonts w:ascii="Times New Roman" w:eastAsia="Times New Roman" w:hAnsi="Times New Roman" w:cs="Times New Roman"/>
-          <w:sz w:val="24"/>
-          <w:szCs w:val="24"/>
-          <w:lang w:eastAsia="en-IN"/>
-        </w:rPr>
-        <w:t xml:space="preserve"> Server and the </w:t>
-      </w:r>
-      <w:proofErr w:type="spellStart"/>
-      <w:r>
-        <w:rPr>
-          <w:rFonts w:ascii="Times New Roman" w:eastAsia="Times New Roman" w:hAnsi="Times New Roman" w:cs="Times New Roman"/>
-          <w:sz w:val="24"/>
-          <w:szCs w:val="24"/>
-          <w:lang w:eastAsia="en-IN"/>
-        </w:rPr>
-        <w:t>SonarQube</w:t>
-      </w:r>
-      <w:proofErr w:type="spellEnd"/>
-      <w:r>
-        <w:rPr>
-          <w:rFonts w:ascii="Times New Roman" w:eastAsia="Times New Roman" w:hAnsi="Times New Roman" w:cs="Times New Roman"/>
-          <w:sz w:val="24"/>
-          <w:szCs w:val="24"/>
-          <w:lang w:eastAsia="en-IN"/>
-        </w:rPr>
-        <w:t xml:space="preserve"> Database must be located in the same network</w:t>
+        <w:t>The SonarQube Server and the SonarQube Database must be located in the same network</w:t>
       </w:r>
     </w:p>
     <w:p>
@@ -1487,45 +987,14 @@
           <w:lang w:eastAsia="en-IN"/>
         </w:rPr>
       </w:pPr>
-      <w:proofErr w:type="spellStart"/>
-      <w:r>
-        <w:rPr>
-          <w:rFonts w:ascii="Times New Roman" w:eastAsia="Times New Roman" w:hAnsi="Times New Roman" w:cs="Times New Roman"/>
-          <w:sz w:val="24"/>
-          <w:szCs w:val="24"/>
-          <w:lang w:eastAsia="en-IN"/>
-        </w:rPr>
-        <w:t>SonarQube</w:t>
-      </w:r>
-      <w:proofErr w:type="spellEnd"/>
-      <w:r>
-        <w:rPr>
-          <w:rFonts w:ascii="Times New Roman" w:eastAsia="Times New Roman" w:hAnsi="Times New Roman" w:cs="Times New Roman"/>
-          <w:sz w:val="24"/>
-          <w:szCs w:val="24"/>
-          <w:lang w:eastAsia="en-IN"/>
-        </w:rPr>
-        <w:t xml:space="preserve"> Scanners don't need to be on the same network as the </w:t>
-      </w:r>
-      <w:proofErr w:type="spellStart"/>
-      <w:r>
-        <w:rPr>
-          <w:rFonts w:ascii="Times New Roman" w:eastAsia="Times New Roman" w:hAnsi="Times New Roman" w:cs="Times New Roman"/>
-          <w:sz w:val="24"/>
-          <w:szCs w:val="24"/>
-          <w:lang w:eastAsia="en-IN"/>
-        </w:rPr>
-        <w:t>SonarQube</w:t>
-      </w:r>
-      <w:proofErr w:type="spellEnd"/>
-      <w:r>
-        <w:rPr>
-          <w:rFonts w:ascii="Times New Roman" w:eastAsia="Times New Roman" w:hAnsi="Times New Roman" w:cs="Times New Roman"/>
-          <w:sz w:val="24"/>
-          <w:szCs w:val="24"/>
-          <w:lang w:eastAsia="en-IN"/>
-        </w:rPr>
-        <w:t xml:space="preserve"> Server.</w:t>
+      <w:r>
+        <w:rPr>
+          <w:rFonts w:ascii="Times New Roman" w:eastAsia="Times New Roman" w:hAnsi="Times New Roman" w:cs="Times New Roman"/>
+          <w:sz w:val="24"/>
+          <w:szCs w:val="24"/>
+          <w:lang w:eastAsia="en-IN"/>
+        </w:rPr>
+        <w:t>SonarQube Scanners don't need to be on the same network as the SonarQube Server.</w:t>
       </w:r>
     </w:p>
     <w:p>
@@ -1580,9 +1049,17 @@
           <w:szCs w:val="24"/>
           <w:lang w:eastAsia="en-IN"/>
         </w:rPr>
-        <w:t xml:space="preserve"> </w:t>
-      </w:r>
-      <w:proofErr w:type="spellStart"/>
+        <w:t xml:space="preserve"> SonarQube Scanners </w:t>
+      </w:r>
+      <w:r>
+        <w:rPr>
+          <w:rFonts w:ascii="Times New Roman" w:eastAsia="Times New Roman" w:hAnsi="Times New Roman" w:cs="Times New Roman"/>
+          <w:sz w:val="24"/>
+          <w:szCs w:val="24"/>
+          <w:lang w:eastAsia="en-IN"/>
+        </w:rPr>
+        <w:t>and the</w:t>
+      </w:r>
       <w:r>
         <w:rPr>
           <w:rFonts w:ascii="Times New Roman" w:eastAsia="Times New Roman" w:hAnsi="Times New Roman" w:cs="Times New Roman"/>
@@ -1592,63 +1069,7 @@
           <w:szCs w:val="24"/>
           <w:lang w:eastAsia="en-IN"/>
         </w:rPr>
-        <w:t>SonarQube</w:t>
-      </w:r>
-      <w:proofErr w:type="spellEnd"/>
-      <w:r>
-        <w:rPr>
-          <w:rFonts w:ascii="Times New Roman" w:eastAsia="Times New Roman" w:hAnsi="Times New Roman" w:cs="Times New Roman"/>
-          <w:b/>
-          <w:bCs/>
-          <w:sz w:val="24"/>
-          <w:szCs w:val="24"/>
-          <w:lang w:eastAsia="en-IN"/>
-        </w:rPr>
-        <w:t xml:space="preserve"> Scanners </w:t>
-      </w:r>
-      <w:r>
-        <w:rPr>
-          <w:rFonts w:ascii="Times New Roman" w:eastAsia="Times New Roman" w:hAnsi="Times New Roman" w:cs="Times New Roman"/>
-          <w:sz w:val="24"/>
-          <w:szCs w:val="24"/>
-          <w:lang w:eastAsia="en-IN"/>
-        </w:rPr>
-        <w:t>and the</w:t>
-      </w:r>
-      <w:r>
-        <w:rPr>
-          <w:rFonts w:ascii="Times New Roman" w:eastAsia="Times New Roman" w:hAnsi="Times New Roman" w:cs="Times New Roman"/>
-          <w:b/>
-          <w:bCs/>
-          <w:sz w:val="24"/>
-          <w:szCs w:val="24"/>
-          <w:lang w:eastAsia="en-IN"/>
-        </w:rPr>
-        <w:t xml:space="preserve"> </w:t>
-      </w:r>
-      <w:proofErr w:type="spellStart"/>
-      <w:r>
-        <w:rPr>
-          <w:rFonts w:ascii="Times New Roman" w:eastAsia="Times New Roman" w:hAnsi="Times New Roman" w:cs="Times New Roman"/>
-          <w:b/>
-          <w:bCs/>
-          <w:sz w:val="24"/>
-          <w:szCs w:val="24"/>
-          <w:lang w:eastAsia="en-IN"/>
-        </w:rPr>
-        <w:t>SonarQube</w:t>
-      </w:r>
-      <w:proofErr w:type="spellEnd"/>
-      <w:r>
-        <w:rPr>
-          <w:rFonts w:ascii="Times New Roman" w:eastAsia="Times New Roman" w:hAnsi="Times New Roman" w:cs="Times New Roman"/>
-          <w:b/>
-          <w:bCs/>
-          <w:sz w:val="24"/>
-          <w:szCs w:val="24"/>
-          <w:lang w:eastAsia="en-IN"/>
-        </w:rPr>
-        <w:t xml:space="preserve"> Database</w:t>
+        <w:t xml:space="preserve"> SonarQube Database</w:t>
       </w:r>
       <w:r>
         <w:rPr>
@@ -1660,10 +1081,7 @@
         <w:t>.</w:t>
       </w:r>
     </w:p>
-    <w:p>
-      <w:bookmarkStart w:id="0" w:name="_GoBack"/>
-      <w:bookmarkEnd w:id="0"/>
-    </w:p>
+    <w:p/>
     <w:sectPr>
       <w:pgSz w:w="11906" w:h="16838"/>
       <w:pgMar w:top="1440" w:right="1440" w:bottom="1440" w:left="1440" w:header="708" w:footer="708" w:gutter="0"/>

</xml_diff>

<commit_message>
made some really dumb changes
</commit_message>
<xml_diff>
--- a/Architecture.docx
+++ b/Architecture.docx
@@ -80,7 +80,58 @@
           <w:szCs w:val="48"/>
           <w:lang w:eastAsia="en-IN"/>
         </w:rPr>
-        <w:t>hahagagga</w:t>
+        <w:t>H</w:t>
+      </w:r>
+      <w:r>
+        <w:rPr>
+          <w:rFonts w:ascii="Times New Roman" w:eastAsia="Times New Roman" w:hAnsi="Times New Roman" w:cs="Times New Roman"/>
+          <w:b/>
+          <w:bCs/>
+          <w:kern w:val="36"/>
+          <w:sz w:val="48"/>
+          <w:szCs w:val="48"/>
+          <w:lang w:eastAsia="en-IN"/>
+        </w:rPr>
+        <w:t>ahagagga</w:t>
+      </w:r>
+      <w:r>
+        <w:rPr>
+          <w:rFonts w:ascii="Times New Roman" w:eastAsia="Times New Roman" w:hAnsi="Times New Roman" w:cs="Times New Roman"/>
+          <w:b/>
+          <w:bCs/>
+          <w:kern w:val="36"/>
+          <w:sz w:val="48"/>
+          <w:szCs w:val="48"/>
+          <w:lang w:eastAsia="en-IN"/>
+        </w:rPr>
+        <w:t xml:space="preserve">lkfdsafjkljhgfdscbm </w:t>
+      </w:r>
+    </w:p>
+    <w:p>
+      <w:pPr>
+        <w:spacing w:before="100" w:beforeAutospacing="1" w:after="100" w:afterAutospacing="1" w:line="240" w:lineRule="auto"/>
+        <w:outlineLvl w:val="0"/>
+        <w:rPr>
+          <w:rFonts w:ascii="Times New Roman" w:eastAsia="Times New Roman" w:hAnsi="Times New Roman" w:cs="Times New Roman"/>
+          <w:b/>
+          <w:bCs/>
+          <w:kern w:val="36"/>
+          <w:sz w:val="48"/>
+          <w:szCs w:val="48"/>
+          <w:lang w:eastAsia="en-IN"/>
+        </w:rPr>
+      </w:pPr>
+      <w:r>
+        <w:rPr>
+          <w:rFonts w:ascii="Times New Roman" w:eastAsia="Times New Roman" w:hAnsi="Times New Roman" w:cs="Times New Roman"/>
+          <w:b/>
+          <w:bCs/>
+          <w:kern w:val="36"/>
+          <w:sz w:val="48"/>
+          <w:szCs w:val="48"/>
+          <w:lang w:eastAsia="en-IN"/>
+        </w:rPr>
+        <w:t>K;ljhkml,</w:t>
       </w:r>
       <w:bookmarkStart w:id="0" w:name="_GoBack"/>
       <w:bookmarkEnd w:id="0"/>
@@ -682,6 +733,7 @@
           <w:szCs w:val="24"/>
           <w:lang w:eastAsia="en-IN"/>
         </w:rPr>
+        <w:lastRenderedPageBreak/>
         <w:t>The Continuous Integration Server triggers an automatic build, and the execution of the SonarQube Scanner required to run the SonarQube analysis.</w:t>
       </w:r>
     </w:p>
@@ -730,7 +782,6 @@
           <w:szCs w:val="24"/>
           <w:lang w:eastAsia="en-IN"/>
         </w:rPr>
-        <w:lastRenderedPageBreak/>
         <w:t>SonarQube Server processes and stores the analysis report results in the SonarQube Database, and displays the results in the UI.</w:t>
       </w:r>
     </w:p>

</xml_diff>